<commit_message>
EFI loader files and documentation update
git-svn-id: https://svn.code.sf.net/p/xigmanas/code/branches/11.4.0.4@7836 beaaabd7-781f-4c1e-bc4d-5cfe25df7511
</commit_message>
<xml_diff>
--- a/doc/Build loader.efi manual.docx
+++ b/doc/Build loader.efi manual.docx
@@ -139,29 +139,7 @@
           <w:szCs w:val="24"/>
           <w:lang w:val="en-US"/>
         </w:rPr>
-        <w:t>1. Install FreeBSD 11.</w:t>
-      </w:r>
-      <w:r>
-        <w:rPr>
-          <w:rFonts w:cs="TimesNewRomanPS-BoldMT" w:ascii="TimesNewRomanPS-BoldMT" w:hAnsi="TimesNewRomanPS-BoldMT"/>
-          <w:b/>
-          <w:bCs/>
-          <w:sz w:val="24"/>
-          <w:szCs w:val="24"/>
-          <w:lang w:val="en-US"/>
-        </w:rPr>
-        <w:t>4</w:t>
-      </w:r>
-      <w:r>
-        <w:rPr>
-          <w:rFonts w:cs="TimesNewRomanPS-BoldMT" w:ascii="TimesNewRomanPS-BoldMT" w:hAnsi="TimesNewRomanPS-BoldMT"/>
-          <w:b/>
-          <w:bCs/>
-          <w:sz w:val="24"/>
-          <w:szCs w:val="24"/>
-          <w:lang w:val="en-US"/>
-        </w:rPr>
-        <w:t xml:space="preserve"> RELEASE.</w:t>
+        <w:t>1. Install FreeBSD 11.4 RELEASE.</w:t>
       </w:r>
     </w:p>
     <w:p>
@@ -740,25 +718,7 @@
           <w:szCs w:val="24"/>
           <w:lang w:val="en-US"/>
         </w:rPr>
-        <w:t># svn co https://svn.freebsd.org/base/releng/11.</w:t>
-      </w:r>
-      <w:r>
-        <w:rPr>
-          <w:rFonts w:cs="TimesNewRomanPSMT" w:ascii="TimesNewRomanPSMT" w:hAnsi="TimesNewRomanPSMT"/>
-          <w:sz w:val="24"/>
-          <w:szCs w:val="24"/>
-          <w:lang w:val="en-US"/>
-        </w:rPr>
-        <w:t>4</w:t>
-      </w:r>
-      <w:r>
-        <w:rPr>
-          <w:rFonts w:cs="TimesNewRomanPSMT" w:ascii="TimesNewRomanPSMT" w:hAnsi="TimesNewRomanPSMT"/>
-          <w:sz w:val="24"/>
-          <w:szCs w:val="24"/>
-          <w:lang w:val="en-US"/>
-        </w:rPr>
-        <w:t>/</w:t>
+        <w:t># svn co https://svn.freebsd.org/base/releng/11.4/</w:t>
       </w:r>
     </w:p>
     <w:p>
@@ -819,16 +779,7 @@
           <w:szCs w:val="24"/>
           <w:lang w:val="en-US"/>
         </w:rPr>
-        <w:t># cd 11.</w:t>
-      </w:r>
-      <w:r>
-        <w:rPr>
-          <w:rFonts w:cs="TimesNewRomanPSMT" w:ascii="TimesNewRomanPSMT" w:hAnsi="TimesNewRomanPSMT"/>
-          <w:sz w:val="24"/>
-          <w:szCs w:val="24"/>
-          <w:lang w:val="en-US"/>
-        </w:rPr>
-        <w:t>4</w:t>
+        <w:t># cd 11.4</w:t>
       </w:r>
     </w:p>
     <w:p>
@@ -1129,25 +1080,7 @@
           <w:szCs w:val="24"/>
           <w:lang w:val="en-US"/>
         </w:rPr>
-        <w:t>cp /usr/obj/xigmanas/11.</w:t>
-      </w:r>
-      <w:r>
-        <w:rPr>
-          <w:rFonts w:cs="TimesNewRomanPSMT" w:ascii="TimesNewRomanPSMT" w:hAnsi="TimesNewRomanPSMT"/>
-          <w:sz w:val="24"/>
-          <w:szCs w:val="24"/>
-          <w:lang w:val="en-US"/>
-        </w:rPr>
-        <w:t>4</w:t>
-      </w:r>
-      <w:r>
-        <w:rPr>
-          <w:rFonts w:cs="TimesNewRomanPSMT" w:ascii="TimesNewRomanPSMT" w:hAnsi="TimesNewRomanPSMT"/>
-          <w:sz w:val="24"/>
-          <w:szCs w:val="24"/>
-          <w:lang w:val="en-US"/>
-        </w:rPr>
-        <w:t>/stand/efi/loader_4th/loader_4th.efi</w:t>
+        <w:t>cp /usr/obj/xigmanas/11.4/stand/efi/loader_4th/loader_4th.efi</w:t>
       </w:r>
       <w:bookmarkEnd w:id="0"/>
       <w:r>
@@ -1173,25 +1106,7 @@
           <w:szCs w:val="24"/>
           <w:lang w:val="en-US"/>
         </w:rPr>
-        <w:t># cp /usr/obj/xigmanas/11.</w:t>
-      </w:r>
-      <w:r>
-        <w:rPr>
-          <w:rFonts w:cs="TimesNewRomanPSMT" w:ascii="TimesNewRomanPSMT" w:hAnsi="TimesNewRomanPSMT"/>
-          <w:sz w:val="24"/>
-          <w:szCs w:val="24"/>
-          <w:lang w:val="en-US"/>
-        </w:rPr>
-        <w:t>4</w:t>
-      </w:r>
-      <w:r>
-        <w:rPr>
-          <w:rFonts w:cs="TimesNewRomanPSMT" w:ascii="TimesNewRomanPSMT" w:hAnsi="TimesNewRomanPSMT"/>
-          <w:sz w:val="24"/>
-          <w:szCs w:val="24"/>
-          <w:lang w:val="en-US"/>
-        </w:rPr>
-        <w:t>/stand/efi/loader_lua/loader_lua.efi /xigmanas</w:t>
+        <w:t># cp /usr/obj/xigmanas/11.4/stand/efi/loader_lua/loader_lua.efi /xigmanas</w:t>
       </w:r>
     </w:p>
     <w:p>
@@ -1207,25 +1122,7 @@
           <w:szCs w:val="24"/>
           <w:lang w:val="en-US"/>
         </w:rPr>
-        <w:t># cp /usr/obj/xigmanas/11.</w:t>
-      </w:r>
-      <w:r>
-        <w:rPr>
-          <w:rFonts w:cs="TimesNewRomanPSMT" w:ascii="TimesNewRomanPSMT" w:hAnsi="TimesNewRomanPSMT"/>
-          <w:sz w:val="24"/>
-          <w:szCs w:val="24"/>
-          <w:lang w:val="en-US"/>
-        </w:rPr>
-        <w:t>4</w:t>
-      </w:r>
-      <w:r>
-        <w:rPr>
-          <w:rFonts w:cs="TimesNewRomanPSMT" w:ascii="TimesNewRomanPSMT" w:hAnsi="TimesNewRomanPSMT"/>
-          <w:sz w:val="24"/>
-          <w:szCs w:val="24"/>
-          <w:lang w:val="en-US"/>
-        </w:rPr>
-        <w:t>/stand/efi/loader_simp/loader_simp.efi /xigmanas</w:t>
+        <w:t># cp /usr/obj/xigmanas/11.4/stand/efi/loader_simp/loader_simp.efi /xigmanas</w:t>
       </w:r>
     </w:p>
     <w:p>
@@ -1241,25 +1138,7 @@
           <w:szCs w:val="24"/>
           <w:lang w:val="en-US"/>
         </w:rPr>
-        <w:t># cp /usr/obj/xigmanas/11.</w:t>
-      </w:r>
-      <w:r>
-        <w:rPr>
-          <w:rFonts w:cs="TimesNewRomanPSMT" w:ascii="TimesNewRomanPSMT" w:hAnsi="TimesNewRomanPSMT"/>
-          <w:sz w:val="24"/>
-          <w:szCs w:val="24"/>
-          <w:lang w:val="en-US"/>
-        </w:rPr>
-        <w:t>4</w:t>
-      </w:r>
-      <w:r>
-        <w:rPr>
-          <w:rFonts w:cs="TimesNewRomanPSMT" w:ascii="TimesNewRomanPSMT" w:hAnsi="TimesNewRomanPSMT"/>
-          <w:sz w:val="24"/>
-          <w:szCs w:val="24"/>
-          <w:lang w:val="en-US"/>
-        </w:rPr>
-        <w:t>/stand/efi/loader_lua/loader_lua.efi /xigmanas/loader.efi</w:t>
+        <w:t># cp /usr/obj/xigmanas/11.4/stand/efi/loader_lua/loader_lua.efi /xigmanas/loader.efi</w:t>
       </w:r>
     </w:p>
     <w:p>
@@ -1632,25 +1511,7 @@
           <w:szCs w:val="24"/>
           <w:lang w:val="en-US"/>
         </w:rPr>
-        <w:t>"11.</w:t>
-      </w:r>
-      <w:r>
-        <w:rPr>
-          <w:rFonts w:cs="TimesNewRomanPSMT" w:ascii="TimesNewRomanPSMT" w:hAnsi="TimesNewRomanPSMT"/>
-          <w:sz w:val="24"/>
-          <w:szCs w:val="24"/>
-          <w:lang w:val="en-US"/>
-        </w:rPr>
-        <w:t>4</w:t>
-      </w:r>
-      <w:r>
-        <w:rPr>
-          <w:rFonts w:cs="TimesNewRomanPSMT" w:ascii="TimesNewRomanPSMT" w:hAnsi="TimesNewRomanPSMT"/>
-          <w:sz w:val="24"/>
-          <w:szCs w:val="24"/>
-          <w:lang w:val="en-US"/>
-        </w:rPr>
-        <w:t>" release was used in this guide to download and to work with, make sure the wanted platform and version match the system as well as for XigmaNAS target working platform. Good luck, now you can do it by yourself!</w:t>
+        <w:t>"11.4" release was used in this guide to download and to work with, make sure the wanted platform and version match the system as well as for XigmaNAS target working platform. Good luck, now you can do it by yourself!</w:t>
       </w:r>
     </w:p>
     <w:p>
@@ -1675,7 +1536,7 @@
       <w:pgNumType w:fmt="decimal"/>
       <w:formProt w:val="false"/>
       <w:textDirection w:val="lrTb"/>
-      <w:docGrid w:type="default" w:linePitch="360" w:charSpace="1842"/>
+      <w:docGrid w:type="default" w:linePitch="360" w:charSpace="1638"/>
     </w:sectPr>
   </w:body>
 </w:document>
@@ -1721,9 +1582,7 @@
         <w:tab w:val="left" w:pos="23520" w:leader="none"/>
       </w:tabs>
       <w:spacing w:lineRule="atLeast" w:line="100" w:before="0" w:after="0"/>
-      <w:rPr>
-        <w:lang w:val="en-US"/>
-      </w:rPr>
+      <w:rPr/>
     </w:pPr>
     <w:r>
       <w:rPr>
@@ -1733,7 +1592,27 @@
         <w:szCs w:val="14"/>
         <w:lang w:val="en-US" w:eastAsia="nl-NL"/>
       </w:rPr>
-      <w:t>Copyright (c) 2019 XigmaNAS®</w:t>
+      <w:t>Copyright (c) 20</w:t>
+    </w:r>
+    <w:r>
+      <w:rPr>
+        <w:rFonts w:cs="Courier New" w:ascii="Courier New" w:hAnsi="Courier New"/>
+        <w:b/>
+        <w:sz w:val="14"/>
+        <w:szCs w:val="14"/>
+        <w:lang w:val="en-US" w:eastAsia="nl-NL"/>
+      </w:rPr>
+      <w:t>20</w:t>
+    </w:r>
+    <w:r>
+      <w:rPr>
+        <w:rFonts w:cs="Courier New" w:ascii="Courier New" w:hAnsi="Courier New"/>
+        <w:b/>
+        <w:sz w:val="14"/>
+        <w:szCs w:val="14"/>
+        <w:lang w:val="en-US" w:eastAsia="nl-NL"/>
+      </w:rPr>
+      <w:t xml:space="preserve"> XigmaNAS®</w:t>
       <w:tab/>
       <w:tab/>
       <w:tab/>
@@ -1834,7 +1713,6 @@
     <w:rPrDefault>
       <w:rPr>
         <w:rFonts w:ascii="Calibri" w:hAnsi="Calibri" w:eastAsia="Calibri" w:cs="" w:asciiTheme="minorHAnsi" w:cstheme="minorBidi" w:eastAsiaTheme="minorHAnsi" w:hAnsiTheme="minorHAnsi"/>
-        <w:sz w:val="22"/>
         <w:szCs w:val="22"/>
         <w:lang w:val="nl-NL" w:eastAsia="en-US" w:bidi="ar-SA"/>
       </w:rPr>

</xml_diff>

<commit_message>
prepare for 12.2.0.4 series
git-svn-id: https://svn.code.sf.net/p/xigmanas/code/trunk@7857 beaaabd7-781f-4c1e-bc4d-5cfe25df7511
</commit_message>
<xml_diff>
--- a/doc/Build loader.efi manual.docx
+++ b/doc/Build loader.efi manual.docx
@@ -141,7 +141,7 @@
           <w:szCs w:val="24"/>
           <w:lang w:val="en-US"/>
         </w:rPr>
-        <w:t>1. Install FreeBSD 12.1 RELEASE.</w:t>
+        <w:t>1. Install FreeBSD 12.2 RELEASE.</w:t>
       </w:r>
     </w:p>
     <w:p>
@@ -711,18 +711,16 @@
       <w:pPr>
         <w:pStyle w:val="Normal"/>
         <w:spacing w:lineRule="auto" w:line="240" w:before="0" w:after="0"/>
-        <w:rPr>
-          <w:lang w:val="en-US"/>
-        </w:rPr>
-      </w:pPr>
-      <w:r>
-        <w:rPr>
-          <w:rFonts w:cs="TimesNewRomanPSMT" w:ascii="TimesNewRomanPSMT" w:hAnsi="TimesNewRomanPSMT"/>
-          <w:sz w:val="24"/>
-          <w:szCs w:val="24"/>
-          <w:lang w:val="en-US"/>
-        </w:rPr>
-        <w:t># svn co https://svn.freebsd.org/base/releng/12.1/</w:t>
+        <w:rPr/>
+      </w:pPr>
+      <w:r>
+        <w:rPr>
+          <w:rFonts w:cs="TimesNewRomanPSMT" w:ascii="TimesNewRomanPSMT" w:hAnsi="TimesNewRomanPSMT"/>
+          <w:sz w:val="24"/>
+          <w:szCs w:val="24"/>
+          <w:lang w:val="en-US"/>
+        </w:rPr>
+        <w:t># svn co https://svn.freebsd.org/base/releng/12.2/</w:t>
       </w:r>
     </w:p>
     <w:p>
@@ -774,18 +772,16 @@
       <w:pPr>
         <w:pStyle w:val="Normal"/>
         <w:spacing w:lineRule="auto" w:line="240" w:before="0" w:after="0"/>
-        <w:rPr>
-          <w:lang w:val="en-US"/>
-        </w:rPr>
-      </w:pPr>
-      <w:r>
-        <w:rPr>
-          <w:rFonts w:cs="TimesNewRomanPSMT" w:ascii="TimesNewRomanPSMT" w:hAnsi="TimesNewRomanPSMT"/>
-          <w:sz w:val="24"/>
-          <w:szCs w:val="24"/>
-          <w:lang w:val="en-US"/>
-        </w:rPr>
-        <w:t># cd 12.1</w:t>
+        <w:rPr/>
+      </w:pPr>
+      <w:r>
+        <w:rPr>
+          <w:rFonts w:cs="TimesNewRomanPSMT" w:ascii="TimesNewRomanPSMT" w:hAnsi="TimesNewRomanPSMT"/>
+          <w:sz w:val="24"/>
+          <w:szCs w:val="24"/>
+          <w:lang w:val="en-US"/>
+        </w:rPr>
+        <w:t># cd 12.2</w:t>
       </w:r>
     </w:p>
     <w:p>
@@ -1067,54 +1063,48 @@
       <w:pPr>
         <w:pStyle w:val="Normal"/>
         <w:spacing w:lineRule="auto" w:line="240" w:before="0" w:after="0"/>
-        <w:rPr>
-          <w:lang w:val="en-US"/>
-        </w:rPr>
-      </w:pPr>
-      <w:r>
-        <w:rPr>
-          <w:rFonts w:cs="TimesNewRomanPSMT" w:ascii="TimesNewRomanPSMT" w:hAnsi="TimesNewRomanPSMT"/>
-          <w:sz w:val="24"/>
-          <w:szCs w:val="24"/>
-          <w:lang w:val="en-US"/>
-        </w:rPr>
-        <w:t># cp /usr/obj/xigmanas/12.1/amd64.amd64/stand/efi/loader_4th/loader_4th.efi /xigmanas</w:t>
-      </w:r>
-    </w:p>
-    <w:p>
-      <w:pPr>
-        <w:pStyle w:val="Normal"/>
-        <w:spacing w:lineRule="auto" w:line="240" w:before="0" w:after="0"/>
-        <w:rPr>
-          <w:lang w:val="en-US"/>
-        </w:rPr>
-      </w:pPr>
-      <w:r>
-        <w:rPr>
-          <w:rFonts w:cs="TimesNewRomanPSMT" w:ascii="TimesNewRomanPSMT" w:hAnsi="TimesNewRomanPSMT"/>
-          <w:sz w:val="24"/>
-          <w:szCs w:val="24"/>
-          <w:lang w:val="en-US"/>
-        </w:rPr>
-        <w:t># cp /usr/obj/xigmanas/12.1/amd64.amd64/stand/efi/loader_lua/loader_lua.efi /xigmanas</w:t>
-      </w:r>
-    </w:p>
-    <w:p>
-      <w:pPr>
-        <w:pStyle w:val="Normal"/>
-        <w:spacing w:lineRule="auto" w:line="240" w:before="0" w:after="0"/>
-        <w:rPr>
-          <w:lang w:val="en-US"/>
-        </w:rPr>
-      </w:pPr>
-      <w:r>
-        <w:rPr>
-          <w:rFonts w:cs="TimesNewRomanPSMT" w:ascii="TimesNewRomanPSMT" w:hAnsi="TimesNewRomanPSMT"/>
-          <w:sz w:val="24"/>
-          <w:szCs w:val="24"/>
-          <w:lang w:val="en-US"/>
-        </w:rPr>
-        <w:t># cp /usr/obj/xigmanas/12.1/amd64.amd64/stand/efi/loader_simp/loader_simp.efi /xigmanas</w:t>
+        <w:rPr/>
+      </w:pPr>
+      <w:r>
+        <w:rPr>
+          <w:rFonts w:cs="TimesNewRomanPSMT" w:ascii="TimesNewRomanPSMT" w:hAnsi="TimesNewRomanPSMT"/>
+          <w:sz w:val="24"/>
+          <w:szCs w:val="24"/>
+          <w:lang w:val="en-US"/>
+        </w:rPr>
+        <w:t># cp /usr/obj/xigmanas/12.2/amd64.amd64/stand/efi/loader_4th/loader_4th.efi /xigmanas</w:t>
+      </w:r>
+    </w:p>
+    <w:p>
+      <w:pPr>
+        <w:pStyle w:val="Normal"/>
+        <w:spacing w:lineRule="auto" w:line="240" w:before="0" w:after="0"/>
+        <w:rPr/>
+      </w:pPr>
+      <w:r>
+        <w:rPr>
+          <w:rFonts w:cs="TimesNewRomanPSMT" w:ascii="TimesNewRomanPSMT" w:hAnsi="TimesNewRomanPSMT"/>
+          <w:sz w:val="24"/>
+          <w:szCs w:val="24"/>
+          <w:lang w:val="en-US"/>
+        </w:rPr>
+        <w:t># cp /usr/obj/xigmanas/12.2/amd64.amd64/stand/efi/loader_lua/loader_lua.efi /xigmanas</w:t>
+      </w:r>
+    </w:p>
+    <w:p>
+      <w:pPr>
+        <w:pStyle w:val="Normal"/>
+        <w:spacing w:lineRule="auto" w:line="240" w:before="0" w:after="0"/>
+        <w:rPr/>
+      </w:pPr>
+      <w:r>
+        <w:rPr>
+          <w:rFonts w:cs="TimesNewRomanPSMT" w:ascii="TimesNewRomanPSMT" w:hAnsi="TimesNewRomanPSMT"/>
+          <w:sz w:val="24"/>
+          <w:szCs w:val="24"/>
+          <w:lang w:val="en-US"/>
+        </w:rPr>
+        <w:t># cp /usr/obj/xigmanas/12.2/amd64.amd64/stand/efi/loader_simp/loader_simp.efi /xigmanas</w:t>
       </w:r>
     </w:p>
     <w:p>
@@ -1142,7 +1132,7 @@
           <w:szCs w:val="24"/>
           <w:lang w:val="en-US"/>
         </w:rPr>
-        <w:t>cp /usr/obj/xigmanas/12.1/amd64.amd64</w:t>
+        <w:t>cp /usr/obj/xigmanas/12.2/amd64.amd64</w:t>
       </w:r>
       <w:bookmarkEnd w:id="0"/>
       <w:r>
@@ -1536,7 +1526,7 @@
           <w:szCs w:val="24"/>
           <w:lang w:val="en-US"/>
         </w:rPr>
-        <w:t>"12.1" release was used in this guide to download and to work with, make sure the wanted platform and version match the system as well as for XigmaNAS target working platform. Good luck, now you can do it by yourself!</w:t>
+        <w:t>"12.2" release was used in this guide to download and to work with, make sure the wanted platform and version match the system as well as for XigmaNAS target working platform. Good luck, now you can do it by yourself!</w:t>
       </w:r>
     </w:p>
     <w:p>
@@ -1561,7 +1551,7 @@
       <w:pgNumType w:fmt="decimal"/>
       <w:formProt w:val="false"/>
       <w:textDirection w:val="lrTb"/>
-      <w:docGrid w:type="default" w:linePitch="360" w:charSpace="1842"/>
+      <w:docGrid w:type="default" w:linePitch="360" w:charSpace="1638"/>
     </w:sectPr>
   </w:body>
 </w:document>
@@ -1738,7 +1728,6 @@
     <w:rPrDefault>
       <w:rPr>
         <w:rFonts w:ascii="Calibri" w:hAnsi="Calibri" w:eastAsia="Calibri" w:cs="" w:asciiTheme="minorHAnsi" w:cstheme="minorBidi" w:eastAsiaTheme="minorHAnsi" w:hAnsiTheme="minorHAnsi"/>
-        <w:sz w:val="22"/>
         <w:szCs w:val="22"/>
         <w:lang w:val="nl-NL" w:eastAsia="en-US" w:bidi="ar-SA"/>
       </w:rPr>

</xml_diff>

<commit_message>
Upgrade to FreeBSD 13.0-RELEASE P0.
git-svn-id: https://svn.code.sf.net/p/xigmanas/code/trunk@8338 beaaabd7-781f-4c1e-bc4d-5cfe25df7511
</commit_message>
<xml_diff>
--- a/doc/Build loader.efi manual.docx
+++ b/doc/Build loader.efi manual.docx
@@ -51,16 +51,7 @@
           <w:szCs w:val="24"/>
           <w:lang w:val="en-US"/>
         </w:rPr>
-        <w:t xml:space="preserve">This is the easiest way for building the loader.efi with increased EFI_STAGING_SIZE, it also assumes that the user has a bit of understanding of FreeBSD, including adding ports, packages and using any text </w:t>
-      </w:r>
-      <w:r>
-        <w:rPr>
-          <w:rFonts w:ascii="TimesNewRomanPSMT" w:hAnsi="TimesNewRomanPSMT" w:cs="TimesNewRomanPSMT"/>
-          <w:sz w:val="24"/>
-          <w:szCs w:val="24"/>
-          <w:lang w:val="en-US"/>
-        </w:rPr>
-        <w:t>editor.</w:t>
+        <w:t>This is the easiest way for building the loader.efi with increased EFI_STAGING_SIZE, it also assumes that the user has a bit of understanding of FreeBSD, including adding ports, packages and using any text editor.</w:t>
       </w:r>
     </w:p>
     <w:p>
@@ -118,33 +109,68 @@
           <w:szCs w:val="24"/>
           <w:lang w:val="en-US"/>
         </w:rPr>
-        <w:t>1. Install FreeBSD 12.2 RELEASE.</w:t>
-      </w:r>
-    </w:p>
-    <w:p>
-      <w:pPr>
-        <w:spacing w:after="0" w:line="240" w:lineRule="auto"/>
-        <w:rPr>
-          <w:lang w:val="en-US"/>
-        </w:rPr>
-      </w:pPr>
-      <w:r>
-        <w:rPr>
-          <w:rFonts w:ascii="TimesNewRomanPSMT" w:hAnsi="TimesNewRomanPSMT" w:cs="TimesNewRomanPSMT"/>
-          <w:sz w:val="24"/>
-          <w:szCs w:val="24"/>
-          <w:lang w:val="en-US"/>
-        </w:rPr>
-        <w:t xml:space="preserve">On your dedicated PC (or under a Virtualbox (on XigmaNAS system), VMware/Qemu) install and setup FreeBSD, it need less than 15GB total hard drive space for </w:t>
-      </w:r>
-      <w:r>
-        <w:rPr>
-          <w:rFonts w:ascii="TimesNewRomanPSMT" w:hAnsi="TimesNewRomanPSMT" w:cs="TimesNewRomanPSMT"/>
-          <w:sz w:val="24"/>
-          <w:szCs w:val="24"/>
-          <w:lang w:val="en-US"/>
-        </w:rPr>
-        <w:t>only building the loader.efi, also setup the networking services as they are required to download the required source files and packages, then reboot to complete system install.</w:t>
+        <w:t>1. Install FreeBSD 1</w:t>
+      </w:r>
+      <w:r>
+        <w:rPr>
+          <w:rFonts w:ascii="TimesNewRomanPS-BoldMT" w:hAnsi="TimesNewRomanPS-BoldMT" w:cs="TimesNewRomanPS-BoldMT"/>
+          <w:b/>
+          <w:bCs/>
+          <w:sz w:val="24"/>
+          <w:szCs w:val="24"/>
+          <w:lang w:val="en-US"/>
+        </w:rPr>
+        <w:t>3</w:t>
+      </w:r>
+      <w:r>
+        <w:rPr>
+          <w:rFonts w:ascii="TimesNewRomanPS-BoldMT" w:hAnsi="TimesNewRomanPS-BoldMT" w:cs="TimesNewRomanPS-BoldMT"/>
+          <w:b/>
+          <w:bCs/>
+          <w:sz w:val="24"/>
+          <w:szCs w:val="24"/>
+          <w:lang w:val="en-US"/>
+        </w:rPr>
+        <w:t>.</w:t>
+      </w:r>
+      <w:r>
+        <w:rPr>
+          <w:rFonts w:ascii="TimesNewRomanPS-BoldMT" w:hAnsi="TimesNewRomanPS-BoldMT" w:cs="TimesNewRomanPS-BoldMT"/>
+          <w:b/>
+          <w:bCs/>
+          <w:sz w:val="24"/>
+          <w:szCs w:val="24"/>
+          <w:lang w:val="en-US"/>
+        </w:rPr>
+        <w:t>0</w:t>
+      </w:r>
+      <w:r>
+        <w:rPr>
+          <w:rFonts w:ascii="TimesNewRomanPS-BoldMT" w:hAnsi="TimesNewRomanPS-BoldMT" w:cs="TimesNewRomanPS-BoldMT"/>
+          <w:b/>
+          <w:bCs/>
+          <w:sz w:val="24"/>
+          <w:szCs w:val="24"/>
+          <w:lang w:val="en-US"/>
+        </w:rPr>
+        <w:t xml:space="preserve"> RELEASE.</w:t>
+      </w:r>
+    </w:p>
+    <w:p>
+      <w:pPr>
+        <w:spacing w:after="0" w:line="240" w:lineRule="auto"/>
+        <w:rPr>
+          <w:lang w:val="en-US"/>
+        </w:rPr>
+      </w:pPr>
+      <w:r>
+        <w:rPr>
+          <w:rFonts w:ascii="TimesNewRomanPSMT" w:hAnsi="TimesNewRomanPSMT" w:cs="TimesNewRomanPSMT"/>
+          <w:sz w:val="24"/>
+          <w:szCs w:val="24"/>
+          <w:lang w:val="en-US"/>
+        </w:rPr>
+        <w:t>On your dedicated PC (or under a Virtualbox (on XigmaNAS system), VMware/Qemu) install and setup FreeBSD, it need less than 15GB total hard drive space for only building the loader.efi, also setup the networking services as they are required to download the required source files and packages, then reboot to complete system install.</w:t>
       </w:r>
     </w:p>
     <w:p>
@@ -232,16 +258,7 @@
           <w:szCs w:val="24"/>
           <w:lang w:val="en-US"/>
         </w:rPr>
-        <w:t>Now, update your installed cop</w:t>
-      </w:r>
-      <w:r>
-        <w:rPr>
-          <w:rFonts w:ascii="TimesNewRomanPSMT" w:hAnsi="TimesNewRomanPSMT" w:cs="TimesNewRomanPSMT"/>
-          <w:sz w:val="24"/>
-          <w:szCs w:val="24"/>
-          <w:lang w:val="en-US"/>
-        </w:rPr>
-        <w:t>y of FreeBSD with the latest patches.</w:t>
+        <w:t>Now, update your installed copy of FreeBSD with the latest patches.</w:t>
       </w:r>
     </w:p>
     <w:p>
@@ -375,16 +392,7 @@
           <w:szCs w:val="24"/>
           <w:lang w:val="en-US"/>
         </w:rPr>
-        <w:t xml:space="preserve">Root login is not necessary but really recommended. It’s only the </w:t>
-      </w:r>
-      <w:r>
-        <w:rPr>
-          <w:rFonts w:ascii="TimesNewRomanPSMT" w:hAnsi="TimesNewRomanPSMT" w:cs="TimesNewRomanPSMT"/>
-          <w:sz w:val="24"/>
-          <w:szCs w:val="24"/>
-          <w:lang w:val="en-US"/>
-        </w:rPr>
-        <w:t>development environment.</w:t>
+        <w:t>Root login is not necessary but really recommended. It’s only the development environment.</w:t>
       </w:r>
     </w:p>
     <w:p>
@@ -512,18 +520,7 @@
           <w:szCs w:val="24"/>
           <w:lang w:val="en-US"/>
         </w:rPr>
-        <w:t>3. Create the working directory a</w:t>
-      </w:r>
-      <w:r>
-        <w:rPr>
-          <w:rFonts w:ascii="TimesNewRomanPS-BoldMT" w:hAnsi="TimesNewRomanPS-BoldMT" w:cs="TimesNewRomanPS-BoldMT"/>
-          <w:b/>
-          <w:bCs/>
-          <w:sz w:val="24"/>
-          <w:szCs w:val="24"/>
-          <w:lang w:val="en-US"/>
-        </w:rPr>
-        <w:t>nd CD to it.</w:t>
+        <w:t>3. Create the working directory and CD to it.</w:t>
       </w:r>
     </w:p>
     <w:p>
@@ -603,6 +600,11 @@
       <w:pPr>
         <w:spacing w:after="0" w:line="240" w:lineRule="auto"/>
         <w:rPr>
+          <w:rFonts w:ascii="TimesNewRomanPS-BoldMT" w:hAnsi="TimesNewRomanPS-BoldMT" w:cs="TimesNewRomanPS-BoldMT"/>
+          <w:b/>
+          <w:bCs/>
+          <w:sz w:val="24"/>
+          <w:szCs w:val="24"/>
           <w:lang w:val="en-US"/>
         </w:rPr>
       </w:pPr>
@@ -622,17 +624,47 @@
       <w:pPr>
         <w:spacing w:after="0" w:line="240" w:lineRule="auto"/>
         <w:rPr>
-          <w:lang w:val="en-US"/>
-        </w:rPr>
-      </w:pPr>
-      <w:r>
-        <w:rPr>
-          <w:rFonts w:ascii="TimesNewRomanPSMT" w:hAnsi="TimesNewRomanPSMT" w:cs="TimesNewRomanPSMT"/>
-          <w:sz w:val="24"/>
-          <w:szCs w:val="24"/>
-          <w:lang w:val="en-US"/>
-        </w:rPr>
-        <w:t># svn co https://svn.freebsd.org/base/releng/12.2/</w:t>
+          <w:rFonts w:ascii="TimesNewRomanPS-BoldMT" w:hAnsi="TimesNewRomanPS-BoldMT" w:cs="TimesNewRomanPS-BoldMT"/>
+          <w:sz w:val="24"/>
+          <w:szCs w:val="24"/>
+          <w:lang w:val="en-US"/>
+        </w:rPr>
+      </w:pPr>
+      <w:r>
+        <w:rPr>
+          <w:rFonts w:ascii="TimesNewRomanPS-BoldMT" w:hAnsi="TimesNewRomanPS-BoldMT" w:cs="TimesNewRomanPS-BoldMT"/>
+          <w:sz w:val="24"/>
+          <w:szCs w:val="24"/>
+          <w:lang w:val="en-US"/>
+        </w:rPr>
+        <w:t># git</w:t>
+      </w:r>
+      <w:r>
+        <w:rPr>
+          <w:rFonts w:ascii="TimesNewRomanPS-BoldMT" w:hAnsi="TimesNewRomanPS-BoldMT" w:cs="TimesNewRomanPS-BoldMT"/>
+          <w:sz w:val="24"/>
+          <w:szCs w:val="24"/>
+          <w:lang w:val="en-US"/>
+        </w:rPr>
+        <w:t xml:space="preserve"> </w:t>
+      </w:r>
+      <w:r>
+        <w:rPr>
+          <w:rFonts w:ascii="TimesNewRomanPS-BoldMT" w:hAnsi="TimesNewRomanPS-BoldMT" w:cs="TimesNewRomanPS-BoldMT"/>
+          <w:sz w:val="24"/>
+          <w:szCs w:val="24"/>
+          <w:lang w:val="en-US"/>
+        </w:rPr>
+        <w:t>clone</w:t>
+      </w:r>
+      <w:r>
+        <w:rPr>
+          <w:rFonts w:ascii="TimesNewRomanPS-BoldMT" w:hAnsi="TimesNewRomanPS-BoldMT" w:cs="TimesNewRomanPS-BoldMT"/>
+          <w:sz w:val="24"/>
+          <w:szCs w:val="24"/>
+          <w:lang w:val="en-US"/>
+        </w:rPr>
+        <w:t xml:space="preserve"> -b releng/13.0 https://git.FreeBSD.org/src.git</w:t>
       </w:r>
     </w:p>
     <w:p>
@@ -681,7 +713,16 @@
           <w:szCs w:val="24"/>
           <w:lang w:val="en-US"/>
         </w:rPr>
-        <w:t># cd 12.2</w:t>
+        <w:t xml:space="preserve"># cd </w:t>
+      </w:r>
+      <w:r>
+        <w:rPr>
+          <w:rFonts w:ascii="TimesNewRomanPSMT" w:hAnsi="TimesNewRomanPSMT" w:cs="TimesNewRomanPSMT"/>
+          <w:sz w:val="24"/>
+          <w:szCs w:val="24"/>
+          <w:lang w:val="en-US"/>
+        </w:rPr>
+        <w:t>src</w:t>
       </w:r>
     </w:p>
     <w:p>
@@ -824,16 +865,7 @@
           <w:szCs w:val="24"/>
           <w:lang w:val="en-US"/>
         </w:rPr>
-        <w:t xml:space="preserve">You can ignore some compile errors at this </w:t>
-      </w:r>
-      <w:r>
-        <w:rPr>
-          <w:rFonts w:ascii="TimesNewRomanPSMT" w:hAnsi="TimesNewRomanPSMT" w:cs="TimesNewRomanPSMT"/>
-          <w:sz w:val="24"/>
-          <w:szCs w:val="24"/>
-          <w:lang w:val="en-US"/>
-        </w:rPr>
-        <w:t>first “stand” stage only*.</w:t>
+        <w:t>You can ignore some compile errors at this first “stand” stage only*.</w:t>
       </w:r>
     </w:p>
     <w:p>
@@ -936,50 +968,97 @@
           <w:szCs w:val="24"/>
           <w:lang w:val="en-US"/>
         </w:rPr>
-        <w:t># cp /usr/</w:t>
-      </w:r>
-      <w:r>
-        <w:rPr>
-          <w:rFonts w:ascii="TimesNewRomanPSMT" w:hAnsi="TimesNewRomanPSMT" w:cs="TimesNewRomanPSMT"/>
-          <w:sz w:val="24"/>
-          <w:szCs w:val="24"/>
-          <w:lang w:val="en-US"/>
-        </w:rPr>
-        <w:t>obj/xigmanas/12.2/amd64.amd64/stand/efi/loader_4th/loader_4th.efi /xigmanas</w:t>
-      </w:r>
-    </w:p>
-    <w:p>
-      <w:pPr>
-        <w:spacing w:after="0" w:line="240" w:lineRule="auto"/>
-        <w:rPr>
-          <w:lang w:val="en-US"/>
-        </w:rPr>
-      </w:pPr>
-      <w:r>
-        <w:rPr>
-          <w:rFonts w:ascii="TimesNewRomanPSMT" w:hAnsi="TimesNewRomanPSMT" w:cs="TimesNewRomanPSMT"/>
-          <w:sz w:val="24"/>
-          <w:szCs w:val="24"/>
-          <w:lang w:val="en-US"/>
-        </w:rPr>
-        <w:t># cp /usr/obj/xigmanas/12.2/amd64.amd64/stand/efi/loader_lua/loader_lua.efi /xigmanas</w:t>
-      </w:r>
-    </w:p>
-    <w:p>
-      <w:pPr>
-        <w:spacing w:after="0" w:line="240" w:lineRule="auto"/>
-        <w:rPr>
-          <w:lang w:val="en-US"/>
-        </w:rPr>
-      </w:pPr>
-      <w:r>
-        <w:rPr>
-          <w:rFonts w:ascii="TimesNewRomanPSMT" w:hAnsi="TimesNewRomanPSMT" w:cs="TimesNewRomanPSMT"/>
-          <w:sz w:val="24"/>
-          <w:szCs w:val="24"/>
-          <w:lang w:val="en-US"/>
-        </w:rPr>
-        <w:t># cp /usr/obj/xigmanas/12.2/amd64.amd64/stand/efi/loader_simp/loader_simp.efi /xigmanas</w:t>
+        <w:t># cp /usr/obj/xigmanas/</w:t>
+      </w:r>
+      <w:bookmarkStart w:id="0" w:name="_Hlk69597823"/>
+      <w:r>
+        <w:rPr>
+          <w:rFonts w:ascii="TimesNewRomanPSMT" w:hAnsi="TimesNewRomanPSMT" w:cs="TimesNewRomanPSMT"/>
+          <w:sz w:val="24"/>
+          <w:szCs w:val="24"/>
+          <w:lang w:val="en-US"/>
+        </w:rPr>
+        <w:t>src</w:t>
+      </w:r>
+      <w:bookmarkEnd w:id="0"/>
+      <w:r>
+        <w:rPr>
+          <w:rFonts w:ascii="TimesNewRomanPSMT" w:hAnsi="TimesNewRomanPSMT" w:cs="TimesNewRomanPSMT"/>
+          <w:sz w:val="24"/>
+          <w:szCs w:val="24"/>
+          <w:lang w:val="en-US"/>
+        </w:rPr>
+        <w:t>/amd64.amd64/stand/efi/loader_4th/loader_4th.efi /xigmanas</w:t>
+      </w:r>
+    </w:p>
+    <w:p>
+      <w:pPr>
+        <w:spacing w:after="0" w:line="240" w:lineRule="auto"/>
+        <w:rPr>
+          <w:lang w:val="en-US"/>
+        </w:rPr>
+      </w:pPr>
+      <w:r>
+        <w:rPr>
+          <w:rFonts w:ascii="TimesNewRomanPSMT" w:hAnsi="TimesNewRomanPSMT" w:cs="TimesNewRomanPSMT"/>
+          <w:sz w:val="24"/>
+          <w:szCs w:val="24"/>
+          <w:lang w:val="en-US"/>
+        </w:rPr>
+        <w:t># cp /usr/obj/xigmanas/</w:t>
+      </w:r>
+      <w:r>
+        <w:rPr>
+          <w:rFonts w:ascii="TimesNewRomanPSMT" w:hAnsi="TimesNewRomanPSMT" w:cs="TimesNewRomanPSMT"/>
+          <w:sz w:val="24"/>
+          <w:szCs w:val="24"/>
+          <w:lang w:val="en-US"/>
+        </w:rPr>
+        <w:t>src</w:t>
+      </w:r>
+      <w:r>
+        <w:rPr>
+          <w:rFonts w:ascii="TimesNewRomanPSMT" w:hAnsi="TimesNewRomanPSMT" w:cs="TimesNewRomanPSMT"/>
+          <w:sz w:val="24"/>
+          <w:szCs w:val="24"/>
+          <w:lang w:val="en-US"/>
+        </w:rPr>
+        <w:t>/amd64.amd64/stand/efi/loader_lua/loader_lua.efi /xigmanas</w:t>
+      </w:r>
+    </w:p>
+    <w:p>
+      <w:pPr>
+        <w:spacing w:after="0" w:line="240" w:lineRule="auto"/>
+        <w:rPr>
+          <w:lang w:val="en-US"/>
+        </w:rPr>
+      </w:pPr>
+      <w:r>
+        <w:rPr>
+          <w:rFonts w:ascii="TimesNewRomanPSMT" w:hAnsi="TimesNewRomanPSMT" w:cs="TimesNewRomanPSMT"/>
+          <w:sz w:val="24"/>
+          <w:szCs w:val="24"/>
+          <w:lang w:val="en-US"/>
+        </w:rPr>
+        <w:t># cp /usr/obj/xigmanas/</w:t>
+      </w:r>
+      <w:r>
+        <w:rPr>
+          <w:rFonts w:ascii="TimesNewRomanPSMT" w:hAnsi="TimesNewRomanPSMT" w:cs="TimesNewRomanPSMT"/>
+          <w:sz w:val="24"/>
+          <w:szCs w:val="24"/>
+          <w:lang w:val="en-US"/>
+        </w:rPr>
+        <w:t>src</w:t>
+      </w:r>
+      <w:r>
+        <w:rPr>
+          <w:rFonts w:ascii="TimesNewRomanPSMT" w:hAnsi="TimesNewRomanPSMT" w:cs="TimesNewRomanPSMT"/>
+          <w:sz w:val="24"/>
+          <w:szCs w:val="24"/>
+          <w:lang w:val="en-US"/>
+        </w:rPr>
+        <w:t>/amd64.amd64/stand/efi/loader_simp/loader_simp.efi /xigmanas</w:t>
       </w:r>
     </w:p>
     <w:p>
@@ -998,26 +1077,35 @@
         </w:rPr>
         <w:t xml:space="preserve"># </w:t>
       </w:r>
-      <w:bookmarkStart w:id="0" w:name="__DdeLink__189_1905742605"/>
-      <w:r>
-        <w:rPr>
-          <w:rFonts w:ascii="TimesNewRomanPSMT" w:hAnsi="TimesNewRomanPSMT" w:cs="TimesNewRomanPSMT"/>
-          <w:sz w:val="24"/>
-          <w:szCs w:val="24"/>
-          <w:lang w:val="en-US"/>
-        </w:rPr>
-        <w:t>cp /</w:t>
-      </w:r>
-      <w:r>
-        <w:rPr>
-          <w:rFonts w:ascii="TimesNewRomanPSMT" w:hAnsi="TimesNewRomanPSMT" w:cs="TimesNewRomanPSMT"/>
-          <w:sz w:val="24"/>
-          <w:szCs w:val="24"/>
-          <w:lang w:val="en-US"/>
-        </w:rPr>
-        <w:t>usr/obj/xigmanas/12.2/amd64.amd64</w:t>
-      </w:r>
-      <w:bookmarkEnd w:id="0"/>
+      <w:bookmarkStart w:id="1" w:name="__DdeLink__189_1905742605"/>
+      <w:r>
+        <w:rPr>
+          <w:rFonts w:ascii="TimesNewRomanPSMT" w:hAnsi="TimesNewRomanPSMT" w:cs="TimesNewRomanPSMT"/>
+          <w:sz w:val="24"/>
+          <w:szCs w:val="24"/>
+          <w:lang w:val="en-US"/>
+        </w:rPr>
+        <w:t>cp /usr/obj/xigmanas/</w:t>
+      </w:r>
+      <w:r>
+        <w:rPr>
+          <w:rFonts w:ascii="TimesNewRomanPSMT" w:hAnsi="TimesNewRomanPSMT" w:cs="TimesNewRomanPSMT"/>
+          <w:sz w:val="24"/>
+          <w:szCs w:val="24"/>
+          <w:lang w:val="en-US"/>
+        </w:rPr>
+        <w:t>src</w:t>
+      </w:r>
+      <w:r>
+        <w:rPr>
+          <w:rFonts w:ascii="TimesNewRomanPSMT" w:hAnsi="TimesNewRomanPSMT" w:cs="TimesNewRomanPSMT"/>
+          <w:sz w:val="24"/>
+          <w:szCs w:val="24"/>
+          <w:lang w:val="en-US"/>
+        </w:rPr>
+        <w:t>/amd64.amd64</w:t>
+      </w:r>
+      <w:bookmarkEnd w:id="1"/>
       <w:r>
         <w:rPr>
           <w:rFonts w:ascii="TimesNewRomanPSMT" w:hAnsi="TimesNewRomanPSMT" w:cs="TimesNewRomanPSMT"/>
@@ -1119,16 +1207,7 @@
           <w:szCs w:val="24"/>
           <w:lang w:val="en-US"/>
         </w:rPr>
-        <w:t xml:space="preserve"># mkdir -p </w:t>
-      </w:r>
-      <w:r>
-        <w:rPr>
-          <w:rFonts w:ascii="TimesNewRomanPSMT" w:hAnsi="TimesNewRomanPSMT" w:cs="TimesNewRomanPSMT"/>
-          <w:sz w:val="24"/>
-          <w:szCs w:val="24"/>
-          <w:lang w:val="en-US"/>
-        </w:rPr>
-        <w:t>/mnt/efiboot</w:t>
+        <w:t># mkdir -p /mnt/efiboot</w:t>
       </w:r>
     </w:p>
     <w:p>
@@ -1248,16 +1327,7 @@
           <w:szCs w:val="24"/>
           <w:lang w:val="en-US"/>
         </w:rPr>
-        <w:t># cp loader.efi /mnt/efiboot</w:t>
-      </w:r>
-      <w:r>
-        <w:rPr>
-          <w:rFonts w:ascii="TimesNewRomanPSMT" w:hAnsi="TimesNewRomanPSMT" w:cs="TimesNewRomanPSMT"/>
-          <w:sz w:val="24"/>
-          <w:szCs w:val="24"/>
-          <w:lang w:val="en-US"/>
-        </w:rPr>
-        <w:t>/efi/boot/bootx64.efi</w:t>
+        <w:t># cp loader.efi /mnt/efiboot/efi/boot/bootx64.efi</w:t>
       </w:r>
     </w:p>
     <w:p>
@@ -1349,6 +1419,9 @@
     <w:p>
       <w:pPr>
         <w:spacing w:after="0" w:line="240" w:lineRule="auto"/>
+        <w:rPr>
+          <w:lang w:val="en-US"/>
+        </w:rPr>
       </w:pPr>
       <w:r>
         <w:rPr>
@@ -1368,19 +1441,52 @@
           <w:szCs w:val="24"/>
           <w:lang w:val="en-US"/>
         </w:rPr>
-        <w:t xml:space="preserve">"12.2" release was used in this guide to download and to work with, make sure the wanted </w:t>
-      </w:r>
-      <w:r>
-        <w:rPr>
-          <w:rFonts w:ascii="TimesNewRomanPSMT" w:hAnsi="TimesNewRomanPSMT" w:cs="TimesNewRomanPSMT"/>
-          <w:sz w:val="24"/>
-          <w:szCs w:val="24"/>
-          <w:lang w:val="en-US"/>
-        </w:rPr>
-        <w:t>platform and version match the system as well as for XigmaNAS target working platform. Good luck, now you can do it by yourself!</w:t>
-      </w:r>
-    </w:p>
-    <w:p/>
+        <w:t>"1</w:t>
+      </w:r>
+      <w:r>
+        <w:rPr>
+          <w:rFonts w:ascii="TimesNewRomanPSMT" w:hAnsi="TimesNewRomanPSMT" w:cs="TimesNewRomanPSMT"/>
+          <w:sz w:val="24"/>
+          <w:szCs w:val="24"/>
+          <w:lang w:val="en-US"/>
+        </w:rPr>
+        <w:t>3</w:t>
+      </w:r>
+      <w:r>
+        <w:rPr>
+          <w:rFonts w:ascii="TimesNewRomanPSMT" w:hAnsi="TimesNewRomanPSMT" w:cs="TimesNewRomanPSMT"/>
+          <w:sz w:val="24"/>
+          <w:szCs w:val="24"/>
+          <w:lang w:val="en-US"/>
+        </w:rPr>
+        <w:t>.</w:t>
+      </w:r>
+      <w:r>
+        <w:rPr>
+          <w:rFonts w:ascii="TimesNewRomanPSMT" w:hAnsi="TimesNewRomanPSMT" w:cs="TimesNewRomanPSMT"/>
+          <w:sz w:val="24"/>
+          <w:szCs w:val="24"/>
+          <w:lang w:val="en-US"/>
+        </w:rPr>
+        <w:t>0</w:t>
+      </w:r>
+      <w:r>
+        <w:rPr>
+          <w:rFonts w:ascii="TimesNewRomanPSMT" w:hAnsi="TimesNewRomanPSMT" w:cs="TimesNewRomanPSMT"/>
+          <w:sz w:val="24"/>
+          <w:szCs w:val="24"/>
+          <w:lang w:val="en-US"/>
+        </w:rPr>
+        <w:t>" release was used in this guide to download and to work with, make sure the wanted platform and version match the system as well as for XigmaNAS target working platform. Good luck, now you can do it by yourself!</w:t>
+      </w:r>
+    </w:p>
+    <w:p>
+      <w:pPr>
+        <w:rPr>
+          <w:lang w:val="en-US"/>
+        </w:rPr>
+      </w:pPr>
+    </w:p>
     <w:sectPr>
       <w:headerReference w:type="even" r:id="rId6"/>
       <w:headerReference w:type="default" r:id="rId7"/>
@@ -1484,7 +1590,7 @@
         <w:szCs w:val="14"/>
         <w:lang w:val="en-US" w:eastAsia="nl-NL"/>
       </w:rPr>
-      <w:t>Copyright (c) 2020</w:t>
+      <w:t xml:space="preserve">Copyright (c) </w:t>
     </w:r>
     <w:r>
       <w:rPr>
@@ -1494,10 +1600,30 @@
         <w:szCs w:val="14"/>
         <w:lang w:val="en-US" w:eastAsia="nl-NL"/>
       </w:rPr>
-      <w:t>-2021</w:t>
+      <w:t>2020</w:t>
     </w:r>
-    <w:bookmarkStart w:id="1" w:name="_GoBack"/>
-    <w:bookmarkEnd w:id="1"/>
+    <w:bookmarkStart w:id="2" w:name="_GoBack"/>
+    <w:bookmarkEnd w:id="2"/>
+    <w:r>
+      <w:rPr>
+        <w:rFonts w:ascii="Courier New" w:hAnsi="Courier New" w:cs="Courier New"/>
+        <w:b/>
+        <w:sz w:val="14"/>
+        <w:szCs w:val="14"/>
+        <w:lang w:val="en-US" w:eastAsia="nl-NL"/>
+      </w:rPr>
+      <w:t>-</w:t>
+    </w:r>
+    <w:r>
+      <w:rPr>
+        <w:rFonts w:ascii="Courier New" w:hAnsi="Courier New" w:cs="Courier New"/>
+        <w:b/>
+        <w:sz w:val="14"/>
+        <w:szCs w:val="14"/>
+        <w:lang w:val="en-US" w:eastAsia="nl-NL"/>
+      </w:rPr>
+      <w:t>2021</w:t>
+    </w:r>
     <w:r>
       <w:rPr>
         <w:rFonts w:ascii="Courier New" w:hAnsi="Courier New" w:cs="Courier New"/>
@@ -1567,7 +1693,17 @@
         <w:lang w:val="en-US" w:eastAsia="nl-NL"/>
       </w:rPr>
       <w:tab/>
-      <w:t xml:space="preserve">   revision 1.1</w:t>
+      <w:t xml:space="preserve">   revision 1.</w:t>
+    </w:r>
+    <w:r>
+      <w:rPr>
+        <w:rFonts w:ascii="Courier New" w:hAnsi="Courier New" w:cs="Courier New"/>
+        <w:b/>
+        <w:sz w:val="14"/>
+        <w:szCs w:val="14"/>
+        <w:lang w:val="en-US" w:eastAsia="nl-NL"/>
+      </w:rPr>
+      <w:t>2</w:t>
     </w:r>
   </w:p>
   <w:p>
@@ -2227,6 +2363,29 @@
       <w:spacing w:after="0" w:line="240" w:lineRule="auto"/>
     </w:pPr>
   </w:style>
+  <w:style w:type="character" w:styleId="Hyperlink">
+    <w:name w:val="Hyperlink"/>
+    <w:basedOn w:val="Standaardalinea-lettertype"/>
+    <w:uiPriority w:val="99"/>
+    <w:unhideWhenUsed/>
+    <w:rsid w:val="00BD6BBF"/>
+    <w:rPr>
+      <w:color w:val="0563C1" w:themeColor="hyperlink"/>
+      <w:u w:val="single"/>
+    </w:rPr>
+  </w:style>
+  <w:style w:type="character" w:styleId="Onopgelostemelding">
+    <w:name w:val="Unresolved Mention"/>
+    <w:basedOn w:val="Standaardalinea-lettertype"/>
+    <w:uiPriority w:val="99"/>
+    <w:semiHidden/>
+    <w:unhideWhenUsed/>
+    <w:rsid w:val="00BD6BBF"/>
+    <w:rPr>
+      <w:color w:val="605E5C"/>
+      <w:shd w:val="clear" w:color="auto" w:fill="E1DFDD"/>
+    </w:rPr>
+  </w:style>
 </w:styles>
 </file>
 

</xml_diff>